<commit_message>
correcting the "data has to be distributed for linear regression" fallacy. Model residuals not distribution of dependent variable
</commit_message>
<xml_diff>
--- a/senstivity_test/growth_assay_methods/linear_expt/insecticide_sens_linear_range.docx
+++ b/senstivity_test/growth_assay_methods/linear_expt/insecticide_sens_linear_range.docx
@@ -20,6 +20,49 @@
     <w:p>
       <w:pPr>
         <w:spacing w:line="360" w:lineRule="auto"/>
+        <w:jc w:val="center"/>
+        <w:rPr>
+          <w:u w:val="single"/>
+        </w:rPr>
+      </w:pPr>
+    </w:p>
+    <w:p>
+      <w:pPr>
+        <w:spacing w:line="360" w:lineRule="auto"/>
+        <w:jc w:val="center"/>
+        <w:rPr>
+          <w:b/>
+          <w:bCs/>
+        </w:rPr>
+      </w:pPr>
+      <w:r>
+        <w:rPr>
+          <w:b/>
+          <w:bCs/>
+        </w:rPr>
+        <w:t xml:space="preserve">Don’t see much point. Profiling an effect that isn’t relevant in realistic field settings. </w:t>
+      </w:r>
+    </w:p>
+    <w:p>
+      <w:pPr>
+        <w:spacing w:line="360" w:lineRule="auto"/>
+        <w:jc w:val="center"/>
+        <w:rPr>
+          <w:b/>
+          <w:bCs/>
+        </w:rPr>
+      </w:pPr>
+      <w:r>
+        <w:rPr>
+          <w:b/>
+          <w:bCs/>
+        </w:rPr>
+        <w:t xml:space="preserve">For looking at the effect of the solvent. Again, doesn’t really matter because although DMSO is a co-formulant, it isn’t the only one. Therefore, studying its effects in isolation has limited use. </w:t>
+      </w:r>
+    </w:p>
+    <w:p>
+      <w:pPr>
+        <w:spacing w:line="360" w:lineRule="auto"/>
         <w:rPr>
           <w:u w:val="single"/>
         </w:rPr>
@@ -353,7 +396,11 @@
         <w:t xml:space="preserve"> Indeed,</w:t>
       </w:r>
       <w:r>
-        <w:t xml:space="preserve"> overexpression of a particular ABC plasma membrane transporter, Pdr5p, leads to </w:t>
+        <w:t xml:space="preserve"> overexpression of a particular ABC plasma </w:t>
+      </w:r>
+      <w:r>
+        <w:lastRenderedPageBreak/>
+        <w:t xml:space="preserve">membrane transporter, Pdr5p, leads to </w:t>
       </w:r>
       <w:r>
         <w:t>pleiotropic drug resistance (</w:t>
@@ -1268,6 +1315,7 @@
         <w:rPr>
           <w:u w:val="single"/>
         </w:rPr>
+        <w:lastRenderedPageBreak/>
         <w:t>Media Preparation</w:t>
       </w:r>
     </w:p>
@@ -1349,248 +1397,256 @@
           <w:b/>
           <w:bCs/>
         </w:rPr>
+        <w:t>100ml H2O</w:t>
+      </w:r>
+    </w:p>
+    <w:p>
+      <w:pPr>
+        <w:spacing w:line="360" w:lineRule="auto"/>
+        <w:rPr>
+          <w:b/>
+          <w:bCs/>
+        </w:rPr>
+      </w:pPr>
+      <w:r>
+        <w:rPr>
+          <w:b/>
+          <w:bCs/>
+        </w:rPr>
+        <w:t>Once mixed autoclave</w:t>
+      </w:r>
+    </w:p>
+    <w:p>
+      <w:pPr>
+        <w:spacing w:line="360" w:lineRule="auto"/>
+        <w:rPr>
+          <w:b/>
+          <w:bCs/>
+        </w:rPr>
+      </w:pPr>
+      <w:r>
+        <w:rPr>
+          <w:b/>
+          <w:bCs/>
+        </w:rPr>
+        <w:t>After autoclaving add 50ml</w:t>
+      </w:r>
+      <w:r>
+        <w:rPr>
+          <w:b/>
+          <w:bCs/>
+        </w:rPr>
+        <w:t xml:space="preserve"> of filter sterilised glucose</w:t>
+      </w:r>
+    </w:p>
+    <w:p>
+      <w:pPr>
+        <w:spacing w:line="360" w:lineRule="auto"/>
+        <w:rPr>
+          <w:b/>
+          <w:bCs/>
+        </w:rPr>
+      </w:pPr>
+    </w:p>
+    <w:p>
+      <w:pPr>
+        <w:spacing w:line="360" w:lineRule="auto"/>
+      </w:pPr>
+      <w:r>
+        <w:t xml:space="preserve">Adding the glucose afterwards avoids the glucose degradation during autoclaving, which leads to variable growth mediums. </w:t>
+      </w:r>
+    </w:p>
+    <w:p>
+      <w:pPr>
+        <w:spacing w:line="360" w:lineRule="auto"/>
+      </w:pPr>
+    </w:p>
+    <w:p>
+      <w:pPr>
+        <w:spacing w:line="360" w:lineRule="auto"/>
+        <w:rPr>
+          <w:u w:val="single"/>
+        </w:rPr>
+      </w:pPr>
+      <w:r>
+        <w:rPr>
+          <w:u w:val="single"/>
+        </w:rPr>
+        <w:t>Yeast Overnight Culture</w:t>
+      </w:r>
+    </w:p>
+    <w:p>
+      <w:pPr>
+        <w:spacing w:line="360" w:lineRule="auto"/>
+      </w:pPr>
+      <w:r>
+        <w:t xml:space="preserve">For replicates performed on different days to be comparable yeast cells have to be harvested from the same growth phase. Cells will be harvested from overnight cultures in mid-log phase, which is 0.4-0.6 OD on the </w:t>
+      </w:r>
+      <w:proofErr w:type="spellStart"/>
+      <w:r>
+        <w:t>Thorpelab</w:t>
+      </w:r>
+      <w:proofErr w:type="spellEnd"/>
+      <w:r>
+        <w:t xml:space="preserve"> spectrophotometer. The stock wild-type yeast strain, BY4741, is stored as colonies on agar plates at 4</w:t>
+      </w:r>
+      <w:r>
+        <w:rPr>
+          <w:vertAlign w:val="superscript"/>
+        </w:rPr>
+        <w:t>o</w:t>
+      </w:r>
+      <w:r>
+        <w:t xml:space="preserve">C. </w:t>
+      </w:r>
+      <w:proofErr w:type="spellStart"/>
+      <w:r>
+        <w:t>Innoculate</w:t>
+      </w:r>
+      <w:proofErr w:type="spellEnd"/>
+      <w:r>
+        <w:t xml:space="preserve"> 5ml of YPD culture with 1 yeast colony. Mix the cells and perform x5 serial dilution five times (</w:t>
+      </w:r>
+      <w:proofErr w:type="gramStart"/>
+      <w:r>
+        <w:t>i.e.</w:t>
+      </w:r>
+      <w:proofErr w:type="gramEnd"/>
+      <w:r>
+        <w:t xml:space="preserve"> 5x, 25x, 125x, 625x and 3125x dilutions). Place these overnight cultures in the orbital shaking incubator (</w:t>
+      </w:r>
+      <w:r>
+        <w:t>225rpm</w:t>
+      </w:r>
+      <w:r>
+        <w:t>) overnight at 30</w:t>
+      </w:r>
+      <w:r>
+        <w:rPr>
+          <w:vertAlign w:val="superscript"/>
+        </w:rPr>
+        <w:t>o</w:t>
+      </w:r>
+      <w:r>
+        <w:t xml:space="preserve">C. </w:t>
+      </w:r>
+      <w:r>
+        <w:rPr>
+          <w:b/>
+          <w:bCs/>
+        </w:rPr>
+        <w:t>Begin and end process at the same time every day (1</w:t>
+      </w:r>
+      <w:r>
+        <w:rPr>
+          <w:b/>
+          <w:bCs/>
+        </w:rPr>
+        <w:t>1</w:t>
+      </w:r>
+      <w:r>
+        <w:rPr>
+          <w:b/>
+          <w:bCs/>
+        </w:rPr>
+        <w:t>00, 1</w:t>
+      </w:r>
+      <w:r>
+        <w:rPr>
+          <w:b/>
+          <w:bCs/>
+        </w:rPr>
+        <w:t>300</w:t>
+      </w:r>
+      <w:r>
+        <w:rPr>
+          <w:b/>
+          <w:bCs/>
+        </w:rPr>
+        <w:t xml:space="preserve">). </w:t>
+      </w:r>
+      <w:r>
+        <w:t>By the following morning, I expect that one of the serial dilutions will be in log phase (between 0.4-0.6 OD) (x125). Use log phase overnight culture for subsequent experiments. To increase cover also perform x10, x20, x50, x75 and x100</w:t>
+      </w:r>
+      <w:r>
+        <w:t xml:space="preserve"> dilutions</w:t>
+      </w:r>
+      <w:r>
+        <w:t xml:space="preserve">. If an overnight culture isn’t within the 0.4-0.6 OD </w:t>
+      </w:r>
+      <w:r>
+        <w:t>range,</w:t>
+      </w:r>
+      <w:r>
+        <w:t xml:space="preserve"> then the experiment has to start again. </w:t>
+      </w:r>
+      <w:r>
+        <w:rPr>
+          <w:b/>
+          <w:bCs/>
+        </w:rPr>
+        <w:t>Label each tube with dilution factor and date</w:t>
+      </w:r>
+    </w:p>
+    <w:p>
+      <w:pPr>
+        <w:spacing w:line="360" w:lineRule="auto"/>
+      </w:pPr>
+    </w:p>
+    <w:p>
+      <w:pPr>
+        <w:spacing w:line="360" w:lineRule="auto"/>
+      </w:pPr>
+      <w:r>
+        <w:t xml:space="preserve">x1 = 10ml media + 2 colonies </w:t>
+      </w:r>
+    </w:p>
+    <w:p>
+      <w:pPr>
+        <w:spacing w:line="360" w:lineRule="auto"/>
+      </w:pPr>
+      <w:r>
+        <w:t>x5 = 8ml media + 2ml x1</w:t>
+      </w:r>
+    </w:p>
+    <w:p>
+      <w:pPr>
+        <w:spacing w:line="360" w:lineRule="auto"/>
+      </w:pPr>
+      <w:r>
+        <w:t>x10 = 2.5ml media + 2.5ml x5</w:t>
+      </w:r>
+    </w:p>
+    <w:p>
+      <w:pPr>
+        <w:spacing w:line="360" w:lineRule="auto"/>
+      </w:pPr>
+      <w:r>
+        <w:t>x20 = 3.75ml media + 1.25ml x5</w:t>
+      </w:r>
+    </w:p>
+    <w:p>
+      <w:pPr>
+        <w:spacing w:line="360" w:lineRule="auto"/>
+      </w:pPr>
+      <w:r>
+        <w:t>x25 = 8ml media + 2ml x5</w:t>
+      </w:r>
+    </w:p>
+    <w:p>
+      <w:pPr>
+        <w:spacing w:line="360" w:lineRule="auto"/>
+      </w:pPr>
+      <w:r>
+        <w:t>x50 = 2.5ml media + 2.5ml x25</w:t>
+      </w:r>
+    </w:p>
+    <w:p>
+      <w:pPr>
+        <w:spacing w:line="360" w:lineRule="auto"/>
+      </w:pPr>
+      <w:r>
         <w:lastRenderedPageBreak/>
-        <w:t>100ml H2O</w:t>
-      </w:r>
-    </w:p>
-    <w:p>
-      <w:pPr>
-        <w:spacing w:line="360" w:lineRule="auto"/>
-        <w:rPr>
-          <w:b/>
-          <w:bCs/>
-        </w:rPr>
-      </w:pPr>
-      <w:r>
-        <w:rPr>
-          <w:b/>
-          <w:bCs/>
-        </w:rPr>
-        <w:t>Once mixed autoclave</w:t>
-      </w:r>
-    </w:p>
-    <w:p>
-      <w:pPr>
-        <w:spacing w:line="360" w:lineRule="auto"/>
-        <w:rPr>
-          <w:b/>
-          <w:bCs/>
-        </w:rPr>
-      </w:pPr>
-      <w:r>
-        <w:rPr>
-          <w:b/>
-          <w:bCs/>
-        </w:rPr>
-        <w:t>After autoclaving add 50ml</w:t>
-      </w:r>
-      <w:r>
-        <w:rPr>
-          <w:b/>
-          <w:bCs/>
-        </w:rPr>
-        <w:t xml:space="preserve"> of filter sterilised glucose</w:t>
-      </w:r>
-    </w:p>
-    <w:p>
-      <w:pPr>
-        <w:spacing w:line="360" w:lineRule="auto"/>
-        <w:rPr>
-          <w:b/>
-          <w:bCs/>
-        </w:rPr>
-      </w:pPr>
-    </w:p>
-    <w:p>
-      <w:pPr>
-        <w:spacing w:line="360" w:lineRule="auto"/>
-      </w:pPr>
-      <w:r>
-        <w:t xml:space="preserve">Adding the glucose afterwards avoids the glucose degradation during autoclaving, which leads to variable growth mediums. </w:t>
-      </w:r>
-    </w:p>
-    <w:p>
-      <w:pPr>
-        <w:spacing w:line="360" w:lineRule="auto"/>
-      </w:pPr>
-    </w:p>
-    <w:p>
-      <w:pPr>
-        <w:spacing w:line="360" w:lineRule="auto"/>
-        <w:rPr>
-          <w:u w:val="single"/>
-        </w:rPr>
-      </w:pPr>
-      <w:r>
-        <w:rPr>
-          <w:u w:val="single"/>
-        </w:rPr>
-        <w:t>Yeast Overnight Culture</w:t>
-      </w:r>
-    </w:p>
-    <w:p>
-      <w:pPr>
-        <w:spacing w:line="360" w:lineRule="auto"/>
-      </w:pPr>
-      <w:r>
-        <w:t xml:space="preserve">For replicates performed on different days to be comparable yeast cells have to be harvested from the same growth phase. Cells will be harvested from overnight cultures in mid-log phase, which is 0.4-0.6 OD on the </w:t>
-      </w:r>
-      <w:proofErr w:type="spellStart"/>
-      <w:r>
-        <w:t>Thorpelab</w:t>
-      </w:r>
-      <w:proofErr w:type="spellEnd"/>
-      <w:r>
-        <w:t xml:space="preserve"> spectrophotometer. The stock wild-type yeast strain, BY4741, is stored as colonies on agar plates at 4</w:t>
-      </w:r>
-      <w:r>
-        <w:rPr>
-          <w:vertAlign w:val="superscript"/>
-        </w:rPr>
-        <w:t>o</w:t>
-      </w:r>
-      <w:r>
-        <w:t xml:space="preserve">C. </w:t>
-      </w:r>
-      <w:proofErr w:type="spellStart"/>
-      <w:r>
-        <w:t>Innoculate</w:t>
-      </w:r>
-      <w:proofErr w:type="spellEnd"/>
-      <w:r>
-        <w:t xml:space="preserve"> 5ml of YPD culture with 1 yeast colony. Mix the cells and perform x5 serial dilution five times (i.e. 5x, 25x, 125x, 625x and 3125x dilutions). Place these overnight cultures in the orbital shaking incubator (</w:t>
-      </w:r>
-      <w:r>
-        <w:t>225rpm</w:t>
-      </w:r>
-      <w:r>
-        <w:t>) overnight at 30</w:t>
-      </w:r>
-      <w:r>
-        <w:rPr>
-          <w:vertAlign w:val="superscript"/>
-        </w:rPr>
-        <w:t>o</w:t>
-      </w:r>
-      <w:r>
-        <w:t xml:space="preserve">C. </w:t>
-      </w:r>
-      <w:r>
-        <w:rPr>
-          <w:b/>
-          <w:bCs/>
-        </w:rPr>
-        <w:t>Begin and end process at the same time every day (1</w:t>
-      </w:r>
-      <w:r>
-        <w:rPr>
-          <w:b/>
-          <w:bCs/>
-        </w:rPr>
-        <w:t>1</w:t>
-      </w:r>
-      <w:r>
-        <w:rPr>
-          <w:b/>
-          <w:bCs/>
-        </w:rPr>
-        <w:t>00, 1</w:t>
-      </w:r>
-      <w:r>
-        <w:rPr>
-          <w:b/>
-          <w:bCs/>
-        </w:rPr>
-        <w:t>300</w:t>
-      </w:r>
-      <w:r>
-        <w:rPr>
-          <w:b/>
-          <w:bCs/>
-        </w:rPr>
-        <w:t xml:space="preserve">). </w:t>
-      </w:r>
-      <w:r>
-        <w:t>By the following morning, I expect that one of the serial dilutions will be in log phase (between 0.4-0.6 OD) (x125). Use log phase overnight culture for subsequent experiments. To increase cover also perform x10, x20, x50, x75 and x100</w:t>
-      </w:r>
-      <w:r>
-        <w:t xml:space="preserve"> dilutions</w:t>
-      </w:r>
-      <w:r>
-        <w:t xml:space="preserve">. If an overnight culture isn’t within the 0.4-0.6 OD </w:t>
-      </w:r>
-      <w:r>
-        <w:t>range,</w:t>
-      </w:r>
-      <w:r>
-        <w:t xml:space="preserve"> then the experiment has to start again. </w:t>
-      </w:r>
-      <w:r>
-        <w:rPr>
-          <w:b/>
-          <w:bCs/>
-        </w:rPr>
-        <w:t>Label each tube with dilution factor and date</w:t>
-      </w:r>
-    </w:p>
-    <w:p>
-      <w:pPr>
-        <w:spacing w:line="360" w:lineRule="auto"/>
-      </w:pPr>
-    </w:p>
-    <w:p>
-      <w:pPr>
-        <w:spacing w:line="360" w:lineRule="auto"/>
-      </w:pPr>
-      <w:r>
-        <w:t xml:space="preserve">x1 = 10ml media + 2 colonies </w:t>
-      </w:r>
-    </w:p>
-    <w:p>
-      <w:pPr>
-        <w:spacing w:line="360" w:lineRule="auto"/>
-      </w:pPr>
-      <w:r>
-        <w:t>x5 = 8ml media + 2ml x1</w:t>
-      </w:r>
-    </w:p>
-    <w:p>
-      <w:pPr>
-        <w:spacing w:line="360" w:lineRule="auto"/>
-      </w:pPr>
-      <w:r>
-        <w:t>x10 = 2.5ml media + 2.5ml x5</w:t>
-      </w:r>
-    </w:p>
-    <w:p>
-      <w:pPr>
-        <w:spacing w:line="360" w:lineRule="auto"/>
-      </w:pPr>
-      <w:r>
-        <w:t>x20 = 3.75ml media + 1.25ml x5</w:t>
-      </w:r>
-    </w:p>
-    <w:p>
-      <w:pPr>
-        <w:spacing w:line="360" w:lineRule="auto"/>
-      </w:pPr>
-      <w:r>
-        <w:t>x25 = 8ml media + 2ml x5</w:t>
-      </w:r>
-    </w:p>
-    <w:p>
-      <w:pPr>
-        <w:spacing w:line="360" w:lineRule="auto"/>
-      </w:pPr>
-      <w:r>
-        <w:t>x50 = 2.5ml media + 2.5ml x25</w:t>
-      </w:r>
-    </w:p>
-    <w:p>
-      <w:pPr>
-        <w:spacing w:line="360" w:lineRule="auto"/>
-      </w:pPr>
-      <w:r>
         <w:t>x75 = 3.35ml media + 1.65ml x25</w:t>
       </w:r>
     </w:p>
@@ -2058,15 +2114,22 @@
           <w:numId w:val="5"/>
         </w:numPr>
         <w:spacing w:line="360" w:lineRule="auto"/>
-      </w:pPr>
-      <w:r>
-        <w:rPr>
-          <w:b/>
-          <w:bCs/>
+        <w:rPr>
+          <w:highlight w:val="yellow"/>
+        </w:rPr>
+      </w:pPr>
+      <w:r>
+        <w:rPr>
+          <w:b/>
+          <w:bCs/>
+          <w:highlight w:val="yellow"/>
         </w:rPr>
         <w:t>Make 700µl of 20mM stock solution</w:t>
       </w:r>
       <w:r>
+        <w:rPr>
+          <w:highlight w:val="yellow"/>
+        </w:rPr>
         <w:t xml:space="preserve"> from 500mM stock solution: </w:t>
       </w:r>
     </w:p>
@@ -2078,9 +2141,28 @@
           <w:numId w:val="5"/>
         </w:numPr>
         <w:spacing w:line="360" w:lineRule="auto"/>
-      </w:pPr>
-      <w:r>
+        <w:rPr>
+          <w:highlight w:val="yellow"/>
+        </w:rPr>
+      </w:pPr>
+      <w:r>
+        <w:rPr>
+          <w:highlight w:val="yellow"/>
+        </w:rPr>
         <w:t>28µl 500mM stock solution + 672µl media</w:t>
+      </w:r>
+      <w:r>
+        <w:t>.</w:t>
+      </w:r>
+      <w:r>
+        <w:t xml:space="preserve"> </w:t>
+      </w:r>
+      <w:r>
+        <w:rPr>
+          <w:b/>
+          <w:bCs/>
+        </w:rPr>
+        <w:t>No! Precipitates out when added to media for Thiacloprid and Imidacloprid. Thiacloprid precipitating out at 10mM now too!</w:t>
       </w:r>
     </w:p>
     <w:p>
@@ -2332,6 +2414,7 @@
         <w:spacing w:line="360" w:lineRule="auto"/>
       </w:pPr>
       <w:r>
+        <w:lastRenderedPageBreak/>
         <w:t>4µl DMSO + 156µl media + 40µl yeast stock</w:t>
       </w:r>
     </w:p>
@@ -2424,7 +2507,6 @@
         <w:rPr>
           <w:u w:val="single"/>
         </w:rPr>
-        <w:lastRenderedPageBreak/>
         <w:t>Correct Pipetting Technique</w:t>
       </w:r>
     </w:p>
@@ -2839,7 +2921,17 @@
           <w:sz w:val="20"/>
           <w:szCs w:val="20"/>
         </w:rPr>
-        <w:t>. 2006;580(4):1131-1138. doi:10.1016/j.febslet.2005.12.050</w:t>
+        <w:t xml:space="preserve">. </w:t>
+      </w:r>
+      <w:r>
+        <w:rPr>
+          <w:rFonts w:ascii="Calibri" w:hAnsi="Calibri" w:cs="Calibri"/>
+          <w:noProof/>
+          <w:sz w:val="20"/>
+          <w:szCs w:val="20"/>
+        </w:rPr>
+        <w:lastRenderedPageBreak/>
+        <w:t>2006;580(4):1131-1138. doi:10.1016/j.febslet.2005.12.050</w:t>
       </w:r>
     </w:p>
     <w:p>

</xml_diff>